<commit_message>
JOHN KENNETH GADE (Pull)
</commit_message>
<xml_diff>
--- a/11 Test Folder/Login Documentation.docx
+++ b/11 Test Folder/Login Documentation.docx
@@ -64,7 +64,7 @@
                     <pic:cNvPicPr/>
                   </pic:nvPicPr>
                   <pic:blipFill>
-                    <a:blip r:embed="rId4"/>
+                    <a:blip r:embed="rId5"/>
                     <a:stretch>
                       <a:fillRect/>
                     </a:stretch>
@@ -122,7 +122,7 @@
                     </pic:cNvPicPr>
                   </pic:nvPicPr>
                   <pic:blipFill>
-                    <a:blip r:embed="rId5" cstate="print">
+                    <a:blip r:embed="rId6" cstate="print">
                       <a:extLst>
                         <a:ext uri="{28A0092B-C50C-407E-A947-70E740481C1C}">
                           <a14:useLocalDpi xmlns:a14="http://schemas.microsoft.com/office/drawing/2010/main" val="0"/>
@@ -186,7 +186,7 @@
                     <pic:cNvPicPr/>
                   </pic:nvPicPr>
                   <pic:blipFill>
-                    <a:blip r:embed="rId6"/>
+                    <a:blip r:embed="rId7"/>
                     <a:stretch>
                       <a:fillRect/>
                     </a:stretch>
@@ -265,7 +265,7 @@
                     </pic:cNvPicPr>
                   </pic:nvPicPr>
                   <pic:blipFill>
-                    <a:blip r:embed="rId7" cstate="print">
+                    <a:blip r:embed="rId8" cstate="print">
                       <a:extLst>
                         <a:ext uri="{28A0092B-C50C-407E-A947-70E740481C1C}">
                           <a14:useLocalDpi xmlns:a14="http://schemas.microsoft.com/office/drawing/2010/main" val="0"/>
@@ -336,7 +336,7 @@
                     </pic:cNvPicPr>
                   </pic:nvPicPr>
                   <pic:blipFill>
-                    <a:blip r:embed="rId8" cstate="print">
+                    <a:blip r:embed="rId9" cstate="print">
                       <a:extLst>
                         <a:ext uri="{28A0092B-C50C-407E-A947-70E740481C1C}">
                           <a14:useLocalDpi xmlns:a14="http://schemas.microsoft.com/office/drawing/2010/main" val="0"/>
@@ -441,7 +441,7 @@
                     <pic:cNvPicPr/>
                   </pic:nvPicPr>
                   <pic:blipFill>
-                    <a:blip r:embed="rId9"/>
+                    <a:blip r:embed="rId10"/>
                     <a:stretch>
                       <a:fillRect/>
                     </a:stretch>
@@ -1700,4 +1700,39 @@
     </a:ext>
   </a:extLst>
 </a:theme>
+</file>
+
+<file path=word/webextensions/taskpanes.xml><?xml version="1.0" encoding="utf-8"?>
+<wetp:taskpanes xmlns:wetp="http://schemas.microsoft.com/office/webextensions/taskpanes/2010/11">
+  <wetp:taskpane dockstate="right" visibility="0" width="438" row="1">
+    <wetp:webextensionref xmlns:r="http://schemas.openxmlformats.org/officeDocument/2006/relationships" r:id="rId1"/>
+  </wetp:taskpane>
+</wetp:taskpanes>
+</file>
+
+<file path=word/webextensions/webextension1.xml><?xml version="1.0" encoding="utf-8"?>
+<we:webextension xmlns:we="http://schemas.microsoft.com/office/webextensions/webextension/2010/11" id="{16EA0B20-A244-4BDF-8144-FB2EFD09E377}">
+  <we:reference id="wa104382081" version="1.55.1.0" store="en-US" storeType="OMEX"/>
+  <we:alternateReferences>
+    <we:reference id="WA104382081" version="1.55.1.0" store="" storeType="OMEX"/>
+  </we:alternateReferences>
+  <we:properties>
+    <we:property name="MENDELEY_CITATIONS" value="[]"/>
+    <we:property name="MENDELEY_CITATIONS_STYLE" value="{&quot;id&quot;:&quot;https://www.zotero.org/styles/apa&quot;,&quot;title&quot;:&quot;American Psychological Association 7th edition&quot;,&quot;format&quot;:&quot;author-date&quot;,&quot;defaultLocale&quot;:null,&quot;isLocaleCodeValid&quot;:true}"/>
+  </we:properties>
+  <we:bindings/>
+  <we:snapshot xmlns:r="http://schemas.openxmlformats.org/officeDocument/2006/relationships"/>
+</we:webextension>
+</file>
+
+<file path=customXml/item1.xml><?xml version="1.0" encoding="utf-8"?>
+<b:Sources xmlns:b="http://schemas.openxmlformats.org/officeDocument/2006/bibliography" xmlns="http://schemas.openxmlformats.org/officeDocument/2006/bibliography" SelectedStyle="\APASixthEditionOfficeOnline.xsl" StyleName="APA" Version="6"/>
+</file>
+
+<file path=customXml/itemProps1.xml><?xml version="1.0" encoding="utf-8"?>
+<ds:datastoreItem xmlns:ds="http://schemas.openxmlformats.org/officeDocument/2006/customXml" ds:itemID="{E96F1775-BB9B-4D00-818C-4B5BA00852F8}">
+  <ds:schemaRefs>
+    <ds:schemaRef ds:uri="http://schemas.openxmlformats.org/officeDocument/2006/bibliography"/>
+  </ds:schemaRefs>
+</ds:datastoreItem>
 </file>
</xml_diff>